<commit_message>
Small changes to the Report and Presentation
</commit_message>
<xml_diff>
--- a/Report.docx
+++ b/Report.docx
@@ -1463,7 +1463,6 @@
         <w:spacing w:line="240" w:lineRule="atLeast"/>
         <w:rPr>
           <w:rFonts w:ascii="Times New Roman" w:hAnsi="Times New Roman"/>
-          <w:lang w:val="el-GR"/>
         </w:rPr>
       </w:pPr>
       <w:r>
@@ -1476,63 +1475,54 @@
       <w:r>
         <w:rPr>
           <w:rFonts w:ascii="Times New Roman" w:hAnsi="Times New Roman"/>
-          <w:lang w:val="el-GR"/>
         </w:rPr>
         <w:tab/>
       </w:r>
       <w:r>
         <w:rPr>
           <w:rFonts w:ascii="Times New Roman" w:hAnsi="Times New Roman"/>
-          <w:lang w:val="el-GR"/>
         </w:rPr>
         <w:tab/>
       </w:r>
       <w:r>
         <w:rPr>
           <w:rFonts w:ascii="Times New Roman" w:hAnsi="Times New Roman"/>
-          <w:lang w:val="el-GR"/>
         </w:rPr>
         <w:tab/>
       </w:r>
       <w:r>
         <w:rPr>
           <w:rFonts w:ascii="Times New Roman" w:hAnsi="Times New Roman"/>
-          <w:lang w:val="el-GR"/>
         </w:rPr>
         <w:tab/>
       </w:r>
       <w:r>
         <w:rPr>
           <w:rFonts w:ascii="Times New Roman" w:hAnsi="Times New Roman"/>
-          <w:lang w:val="el-GR"/>
         </w:rPr>
         <w:tab/>
       </w:r>
       <w:r>
         <w:rPr>
           <w:rFonts w:ascii="Times New Roman" w:hAnsi="Times New Roman"/>
-          <w:lang w:val="el-GR"/>
         </w:rPr>
         <w:tab/>
       </w:r>
       <w:r>
         <w:rPr>
           <w:rFonts w:ascii="Times New Roman" w:hAnsi="Times New Roman"/>
-          <w:lang w:val="el-GR"/>
         </w:rPr>
         <w:tab/>
       </w:r>
       <w:r>
         <w:rPr>
           <w:rFonts w:ascii="Times New Roman" w:hAnsi="Times New Roman"/>
-          <w:lang w:val="el-GR"/>
         </w:rPr>
         <w:tab/>
       </w:r>
       <w:r>
         <w:rPr>
           <w:rFonts w:ascii="Times New Roman" w:hAnsi="Times New Roman"/>
-          <w:lang w:val="el-GR"/>
         </w:rPr>
         <w:tab/>
         <w:t>23</w:t>
@@ -1547,26 +1537,23 @@
         <w:spacing w:line="240" w:lineRule="atLeast"/>
         <w:rPr>
           <w:rFonts w:ascii="Times New Roman" w:hAnsi="Times New Roman"/>
-          <w:lang w:val="el-GR"/>
-        </w:rPr>
-      </w:pPr>
-    </w:p>
-    <w:p>
-      <w:pPr>
-        <w:tabs>
-          <w:tab w:val="left" w:pos="0"/>
-        </w:tabs>
-        <w:suppressAutoHyphens/>
-        <w:spacing w:line="240" w:lineRule="atLeast"/>
-        <w:rPr>
-          <w:rFonts w:ascii="Times New Roman" w:hAnsi="Times New Roman"/>
-          <w:lang w:val="el-GR"/>
-        </w:rPr>
-      </w:pPr>
-      <w:r>
-        <w:rPr>
-          <w:rFonts w:ascii="Times New Roman" w:hAnsi="Times New Roman"/>
-          <w:lang w:val="el-GR"/>
+        </w:rPr>
+      </w:pPr>
+    </w:p>
+    <w:p>
+      <w:pPr>
+        <w:tabs>
+          <w:tab w:val="left" w:pos="0"/>
+        </w:tabs>
+        <w:suppressAutoHyphens/>
+        <w:spacing w:line="240" w:lineRule="atLeast"/>
+        <w:rPr>
+          <w:rFonts w:ascii="Times New Roman" w:hAnsi="Times New Roman"/>
+        </w:rPr>
+      </w:pPr>
+      <w:r>
+        <w:rPr>
+          <w:rFonts w:ascii="Times New Roman" w:hAnsi="Times New Roman"/>
         </w:rPr>
         <w:tab/>
       </w:r>
@@ -1579,7 +1566,6 @@
       <w:r>
         <w:rPr>
           <w:rFonts w:ascii="Times New Roman" w:hAnsi="Times New Roman"/>
-          <w:lang w:val="el-GR"/>
         </w:rPr>
         <w:t xml:space="preserve"> </w:t>
       </w:r>
@@ -1592,7 +1578,6 @@
       <w:r>
         <w:rPr>
           <w:rFonts w:ascii="Times New Roman" w:hAnsi="Times New Roman"/>
-          <w:lang w:val="el-GR"/>
         </w:rPr>
         <w:t xml:space="preserve"> </w:t>
       </w:r>
@@ -1605,56 +1590,48 @@
       <w:r>
         <w:rPr>
           <w:rFonts w:ascii="Times New Roman" w:hAnsi="Times New Roman"/>
-          <w:lang w:val="el-GR"/>
         </w:rPr>
         <w:tab/>
       </w:r>
       <w:r>
         <w:rPr>
           <w:rFonts w:ascii="Times New Roman" w:hAnsi="Times New Roman"/>
-          <w:lang w:val="el-GR"/>
         </w:rPr>
         <w:tab/>
       </w:r>
       <w:r>
         <w:rPr>
           <w:rFonts w:ascii="Times New Roman" w:hAnsi="Times New Roman"/>
-          <w:lang w:val="el-GR"/>
         </w:rPr>
         <w:tab/>
       </w:r>
       <w:r>
         <w:rPr>
           <w:rFonts w:ascii="Times New Roman" w:hAnsi="Times New Roman"/>
-          <w:lang w:val="el-GR"/>
         </w:rPr>
         <w:tab/>
       </w:r>
       <w:r>
         <w:rPr>
           <w:rFonts w:ascii="Times New Roman" w:hAnsi="Times New Roman"/>
-          <w:lang w:val="el-GR"/>
         </w:rPr>
         <w:tab/>
       </w:r>
       <w:r>
         <w:rPr>
           <w:rFonts w:ascii="Times New Roman" w:hAnsi="Times New Roman"/>
-          <w:lang w:val="el-GR"/>
         </w:rPr>
         <w:tab/>
       </w:r>
       <w:r>
         <w:rPr>
           <w:rFonts w:ascii="Times New Roman" w:hAnsi="Times New Roman"/>
-          <w:lang w:val="el-GR"/>
         </w:rPr>
         <w:tab/>
       </w:r>
       <w:r>
         <w:rPr>
           <w:rFonts w:ascii="Times New Roman" w:hAnsi="Times New Roman"/>
-          <w:lang w:val="el-GR"/>
         </w:rPr>
         <w:tab/>
         <w:t>25</w:t>
@@ -1669,28 +1646,32 @@
         <w:spacing w:line="240" w:lineRule="atLeast"/>
         <w:rPr>
           <w:rFonts w:ascii="Times New Roman" w:hAnsi="Times New Roman"/>
-          <w:lang w:val="el-GR"/>
-        </w:rPr>
-      </w:pPr>
-    </w:p>
-    <w:p>
-      <w:pPr>
-        <w:tabs>
-          <w:tab w:val="left" w:pos="0"/>
-        </w:tabs>
-        <w:suppressAutoHyphens/>
-        <w:spacing w:line="240" w:lineRule="atLeast"/>
-        <w:rPr>
-          <w:rFonts w:ascii="Times New Roman" w:hAnsi="Times New Roman"/>
-          <w:lang w:val="el-GR"/>
-        </w:rPr>
-      </w:pPr>
-      <w:r>
-        <w:rPr>
-          <w:rFonts w:ascii="Times New Roman" w:hAnsi="Times New Roman"/>
-          <w:lang w:val="el-GR"/>
-        </w:rPr>
-        <w:t xml:space="preserve">Κώδικας </w:t>
+        </w:rPr>
+      </w:pPr>
+    </w:p>
+    <w:p>
+      <w:pPr>
+        <w:tabs>
+          <w:tab w:val="left" w:pos="0"/>
+        </w:tabs>
+        <w:suppressAutoHyphens/>
+        <w:spacing w:line="240" w:lineRule="atLeast"/>
+        <w:rPr>
+          <w:rFonts w:ascii="Times New Roman" w:hAnsi="Times New Roman"/>
+        </w:rPr>
+      </w:pPr>
+      <w:r>
+        <w:rPr>
+          <w:rFonts w:ascii="Times New Roman" w:hAnsi="Times New Roman"/>
+          <w:lang w:val="el-GR"/>
+        </w:rPr>
+        <w:t>Κώδικας</w:t>
+      </w:r>
+      <w:r>
+        <w:rPr>
+          <w:rFonts w:ascii="Times New Roman" w:hAnsi="Times New Roman"/>
+        </w:rPr>
+        <w:t xml:space="preserve"> </w:t>
       </w:r>
       <w:r>
         <w:rPr>
@@ -1701,16 +1682,34 @@
       <w:r>
         <w:rPr>
           <w:rFonts w:ascii="Times New Roman" w:hAnsi="Times New Roman"/>
-          <w:lang w:val="el-GR"/>
-        </w:rPr>
-        <w:t xml:space="preserve"> </w:t>
-      </w:r>
-      <w:r>
-        <w:rPr>
-          <w:rFonts w:ascii="Times New Roman" w:hAnsi="Times New Roman"/>
-          <w:lang w:val="el-GR"/>
-        </w:rPr>
-        <w:t xml:space="preserve">και Περαιτέρω </w:t>
+        </w:rPr>
+        <w:t xml:space="preserve"> </w:t>
+      </w:r>
+      <w:r>
+        <w:rPr>
+          <w:rFonts w:ascii="Times New Roman" w:hAnsi="Times New Roman"/>
+          <w:lang w:val="el-GR"/>
+        </w:rPr>
+        <w:t>και</w:t>
+      </w:r>
+      <w:r>
+        <w:rPr>
+          <w:rFonts w:ascii="Times New Roman" w:hAnsi="Times New Roman"/>
+        </w:rPr>
+        <w:t xml:space="preserve"> </w:t>
+      </w:r>
+      <w:r>
+        <w:rPr>
+          <w:rFonts w:ascii="Times New Roman" w:hAnsi="Times New Roman"/>
+          <w:lang w:val="el-GR"/>
+        </w:rPr>
+        <w:t>Περαιτέρω</w:t>
+      </w:r>
+      <w:r>
+        <w:rPr>
+          <w:rFonts w:ascii="Times New Roman" w:hAnsi="Times New Roman"/>
+        </w:rPr>
+        <w:t xml:space="preserve"> </w:t>
       </w:r>
       <w:r>
         <w:rPr>
@@ -1721,50 +1720,38 @@
       <w:r>
         <w:rPr>
           <w:rFonts w:ascii="Times New Roman" w:hAnsi="Times New Roman"/>
-          <w:lang w:val="el-GR"/>
         </w:rPr>
         <w:tab/>
       </w:r>
       <w:r>
         <w:rPr>
           <w:rFonts w:ascii="Times New Roman" w:hAnsi="Times New Roman"/>
-          <w:lang w:val="el-GR"/>
         </w:rPr>
         <w:tab/>
       </w:r>
       <w:r>
         <w:rPr>
           <w:rFonts w:ascii="Times New Roman" w:hAnsi="Times New Roman"/>
-          <w:lang w:val="el-GR"/>
         </w:rPr>
         <w:tab/>
       </w:r>
       <w:r>
         <w:rPr>
           <w:rFonts w:ascii="Times New Roman" w:hAnsi="Times New Roman"/>
-          <w:lang w:val="el-GR"/>
         </w:rPr>
         <w:tab/>
       </w:r>
       <w:r>
         <w:rPr>
           <w:rFonts w:ascii="Times New Roman" w:hAnsi="Times New Roman"/>
-          <w:lang w:val="el-GR"/>
         </w:rPr>
         <w:tab/>
       </w:r>
       <w:r>
         <w:rPr>
           <w:rFonts w:ascii="Times New Roman" w:hAnsi="Times New Roman"/>
-          <w:lang w:val="el-GR"/>
         </w:rPr>
         <w:tab/>
-      </w:r>
-      <w:r>
-        <w:rPr>
-          <w:rFonts w:ascii="Times New Roman" w:hAnsi="Times New Roman"/>
-          <w:lang w:val="el-GR"/>
-        </w:rPr>
         <w:t>27</w:t>
       </w:r>
     </w:p>
@@ -1777,20 +1764,18 @@
         <w:spacing w:line="240" w:lineRule="atLeast"/>
         <w:rPr>
           <w:rFonts w:ascii="Times New Roman" w:hAnsi="Times New Roman"/>
-          <w:lang w:val="el-GR"/>
-        </w:rPr>
-      </w:pPr>
-    </w:p>
-    <w:p>
-      <w:pPr>
-        <w:tabs>
-          <w:tab w:val="left" w:pos="0"/>
-        </w:tabs>
-        <w:suppressAutoHyphens/>
-        <w:spacing w:line="240" w:lineRule="atLeast"/>
-        <w:rPr>
-          <w:rFonts w:ascii="Times New Roman" w:hAnsi="Times New Roman"/>
-          <w:lang w:val="el-GR"/>
+        </w:rPr>
+      </w:pPr>
+    </w:p>
+    <w:p>
+      <w:pPr>
+        <w:tabs>
+          <w:tab w:val="left" w:pos="0"/>
+        </w:tabs>
+        <w:suppressAutoHyphens/>
+        <w:spacing w:line="240" w:lineRule="atLeast"/>
+        <w:rPr>
+          <w:rFonts w:ascii="Times New Roman" w:hAnsi="Times New Roman"/>
         </w:rPr>
       </w:pPr>
     </w:p>
@@ -12237,14 +12222,18 @@
       <w:r>
         <w:rPr>
           <w:rFonts w:asciiTheme="minorHAnsi" w:hAnsiTheme="minorHAnsi" w:cstheme="minorHAnsi"/>
-          <w:noProof/>
-          <w:lang w:val="el-GR"/>
         </w:rPr>
         <w:drawing>
-          <wp:inline distT="0" distB="0" distL="0" distR="0" wp14:anchorId="779FA298" wp14:editId="60BC3716">
-            <wp:extent cx="4805082" cy="4407995"/>
-            <wp:effectExtent l="0" t="0" r="0" b="0"/>
-            <wp:docPr id="3" name="Picture 3"/>
+          <wp:inline distT="0" distB="0" distL="0" distR="0" wp14:anchorId="441F51CA" wp14:editId="03646D4F">
+            <wp:extent cx="3825144" cy="3541059"/>
+            <wp:effectExtent l="0" t="0" r="4445" b="2540"/>
+            <wp:docPr id="41" name="Picture 4">
+              <a:extLst xmlns:a="http://schemas.openxmlformats.org/drawingml/2006/main">
+                <a:ext uri="{FF2B5EF4-FFF2-40B4-BE49-F238E27FC236}">
+                  <a16:creationId xmlns:a16="http://schemas.microsoft.com/office/drawing/2014/main" id="{8935B004-664E-9AFA-0721-D1CE6A9C62A5}"/>
+                </a:ext>
+              </a:extLst>
+            </wp:docPr>
             <wp:cNvGraphicFramePr>
               <a:graphicFrameLocks xmlns:a="http://schemas.openxmlformats.org/drawingml/2006/main" noChangeAspect="1"/>
             </wp:cNvGraphicFramePr>
@@ -12252,8 +12241,16 @@
               <a:graphicData uri="http://schemas.openxmlformats.org/drawingml/2006/picture">
                 <pic:pic xmlns:pic="http://schemas.openxmlformats.org/drawingml/2006/picture">
                   <pic:nvPicPr>
-                    <pic:cNvPr id="1" name=""/>
-                    <pic:cNvPicPr/>
+                    <pic:cNvPr id="5" name="Picture 4">
+                      <a:extLst>
+                        <a:ext uri="{FF2B5EF4-FFF2-40B4-BE49-F238E27FC236}">
+                          <a16:creationId xmlns:a16="http://schemas.microsoft.com/office/drawing/2014/main" id="{8935B004-664E-9AFA-0721-D1CE6A9C62A5}"/>
+                        </a:ext>
+                      </a:extLst>
+                    </pic:cNvPr>
+                    <pic:cNvPicPr>
+                      <a:picLocks noChangeAspect="1"/>
+                    </pic:cNvPicPr>
                   </pic:nvPicPr>
                   <pic:blipFill>
                     <a:blip r:embed="rId33"/>
@@ -12264,7 +12261,7 @@
                   <pic:spPr>
                     <a:xfrm>
                       <a:off x="0" y="0"/>
-                      <a:ext cx="4814234" cy="4416391"/>
+                      <a:ext cx="3836706" cy="3551762"/>
                     </a:xfrm>
                     <a:prstGeom prst="rect">
                       <a:avLst/>
@@ -13222,14 +13219,18 @@
       <w:r>
         <w:rPr>
           <w:rFonts w:asciiTheme="minorHAnsi" w:hAnsiTheme="minorHAnsi" w:cstheme="minorHAnsi"/>
-          <w:noProof/>
-          <w:lang w:val="el-GR"/>
         </w:rPr>
         <w:drawing>
-          <wp:inline distT="0" distB="0" distL="0" distR="0" wp14:anchorId="7F1EFF26" wp14:editId="39CEBE94">
-            <wp:extent cx="4043082" cy="3686037"/>
-            <wp:effectExtent l="0" t="0" r="0" b="0"/>
-            <wp:docPr id="12" name="Picture 12"/>
+          <wp:inline distT="0" distB="0" distL="0" distR="0" wp14:anchorId="1E189941" wp14:editId="7B88ED78">
+            <wp:extent cx="3787588" cy="3484988"/>
+            <wp:effectExtent l="0" t="0" r="3810" b="1270"/>
+            <wp:docPr id="42" name="Picture 7">
+              <a:extLst xmlns:a="http://schemas.openxmlformats.org/drawingml/2006/main">
+                <a:ext uri="{FF2B5EF4-FFF2-40B4-BE49-F238E27FC236}">
+                  <a16:creationId xmlns:a16="http://schemas.microsoft.com/office/drawing/2014/main" id="{980A6C67-42A4-D924-DA88-9B67683183C1}"/>
+                </a:ext>
+              </a:extLst>
+            </wp:docPr>
             <wp:cNvGraphicFramePr>
               <a:graphicFrameLocks xmlns:a="http://schemas.openxmlformats.org/drawingml/2006/main" noChangeAspect="1"/>
             </wp:cNvGraphicFramePr>
@@ -13237,8 +13238,16 @@
               <a:graphicData uri="http://schemas.openxmlformats.org/drawingml/2006/picture">
                 <pic:pic xmlns:pic="http://schemas.openxmlformats.org/drawingml/2006/picture">
                   <pic:nvPicPr>
-                    <pic:cNvPr id="1" name=""/>
-                    <pic:cNvPicPr/>
+                    <pic:cNvPr id="8" name="Picture 7">
+                      <a:extLst>
+                        <a:ext uri="{FF2B5EF4-FFF2-40B4-BE49-F238E27FC236}">
+                          <a16:creationId xmlns:a16="http://schemas.microsoft.com/office/drawing/2014/main" id="{980A6C67-42A4-D924-DA88-9B67683183C1}"/>
+                        </a:ext>
+                      </a:extLst>
+                    </pic:cNvPr>
+                    <pic:cNvPicPr>
+                      <a:picLocks noChangeAspect="1"/>
+                    </pic:cNvPicPr>
                   </pic:nvPicPr>
                   <pic:blipFill>
                     <a:blip r:embed="rId36"/>
@@ -13249,7 +13258,7 @@
                   <pic:spPr>
                     <a:xfrm>
                       <a:off x="0" y="0"/>
-                      <a:ext cx="4068461" cy="3709175"/>
+                      <a:ext cx="3808817" cy="3504521"/>
                     </a:xfrm>
                     <a:prstGeom prst="rect">
                       <a:avLst/>
@@ -14201,14 +14210,18 @@
       <w:r>
         <w:rPr>
           <w:rFonts w:asciiTheme="minorHAnsi" w:hAnsiTheme="minorHAnsi" w:cstheme="minorHAnsi"/>
-          <w:noProof/>
-          <w:lang w:val="el-GR"/>
         </w:rPr>
         <w:drawing>
-          <wp:inline distT="0" distB="0" distL="0" distR="0" wp14:anchorId="6090AC72" wp14:editId="6293AC83">
-            <wp:extent cx="4096871" cy="3785338"/>
-            <wp:effectExtent l="0" t="0" r="0" b="5715"/>
-            <wp:docPr id="47" name="Picture 47"/>
+          <wp:inline distT="0" distB="0" distL="0" distR="0" wp14:anchorId="6E406CCA" wp14:editId="1276169C">
+            <wp:extent cx="4107047" cy="3774141"/>
+            <wp:effectExtent l="0" t="0" r="8255" b="0"/>
+            <wp:docPr id="43" name="Picture 6">
+              <a:extLst xmlns:a="http://schemas.openxmlformats.org/drawingml/2006/main">
+                <a:ext uri="{FF2B5EF4-FFF2-40B4-BE49-F238E27FC236}">
+                  <a16:creationId xmlns:a16="http://schemas.microsoft.com/office/drawing/2014/main" id="{8B6E2F15-D718-EE2F-DC6E-4EBC67166722}"/>
+                </a:ext>
+              </a:extLst>
+            </wp:docPr>
             <wp:cNvGraphicFramePr>
               <a:graphicFrameLocks xmlns:a="http://schemas.openxmlformats.org/drawingml/2006/main" noChangeAspect="1"/>
             </wp:cNvGraphicFramePr>
@@ -14216,8 +14229,16 @@
               <a:graphicData uri="http://schemas.openxmlformats.org/drawingml/2006/picture">
                 <pic:pic xmlns:pic="http://schemas.openxmlformats.org/drawingml/2006/picture">
                   <pic:nvPicPr>
-                    <pic:cNvPr id="1" name=""/>
-                    <pic:cNvPicPr/>
+                    <pic:cNvPr id="7" name="Picture 6">
+                      <a:extLst>
+                        <a:ext uri="{FF2B5EF4-FFF2-40B4-BE49-F238E27FC236}">
+                          <a16:creationId xmlns:a16="http://schemas.microsoft.com/office/drawing/2014/main" id="{8B6E2F15-D718-EE2F-DC6E-4EBC67166722}"/>
+                        </a:ext>
+                      </a:extLst>
+                    </pic:cNvPr>
+                    <pic:cNvPicPr>
+                      <a:picLocks noChangeAspect="1"/>
+                    </pic:cNvPicPr>
                   </pic:nvPicPr>
                   <pic:blipFill>
                     <a:blip r:embed="rId39"/>
@@ -14228,7 +14249,7 @@
                   <pic:spPr>
                     <a:xfrm>
                       <a:off x="0" y="0"/>
-                      <a:ext cx="4143714" cy="3828619"/>
+                      <a:ext cx="4154658" cy="3817893"/>
                     </a:xfrm>
                     <a:prstGeom prst="rect">
                       <a:avLst/>
@@ -15457,14 +15478,18 @@
       <w:r>
         <w:rPr>
           <w:rFonts w:asciiTheme="minorHAnsi" w:hAnsiTheme="minorHAnsi" w:cstheme="minorHAnsi"/>
-          <w:noProof/>
-          <w:lang w:val="el-GR"/>
         </w:rPr>
         <w:drawing>
-          <wp:inline distT="0" distB="0" distL="0" distR="0" wp14:anchorId="191ECD7B" wp14:editId="4138344C">
-            <wp:extent cx="3939988" cy="3585207"/>
-            <wp:effectExtent l="0" t="0" r="3810" b="0"/>
-            <wp:docPr id="49" name="Picture 49"/>
+          <wp:inline distT="0" distB="0" distL="0" distR="0" wp14:anchorId="7D75C9DE" wp14:editId="2492726B">
+            <wp:extent cx="3780463" cy="3464859"/>
+            <wp:effectExtent l="0" t="0" r="0" b="2540"/>
+            <wp:docPr id="44" name="Picture 4">
+              <a:extLst xmlns:a="http://schemas.openxmlformats.org/drawingml/2006/main">
+                <a:ext uri="{FF2B5EF4-FFF2-40B4-BE49-F238E27FC236}">
+                  <a16:creationId xmlns:a16="http://schemas.microsoft.com/office/drawing/2014/main" id="{5E1A305C-158B-295B-E489-480A523BD936}"/>
+                </a:ext>
+              </a:extLst>
+            </wp:docPr>
             <wp:cNvGraphicFramePr>
               <a:graphicFrameLocks xmlns:a="http://schemas.openxmlformats.org/drawingml/2006/main" noChangeAspect="1"/>
             </wp:cNvGraphicFramePr>
@@ -15472,8 +15497,16 @@
               <a:graphicData uri="http://schemas.openxmlformats.org/drawingml/2006/picture">
                 <pic:pic xmlns:pic="http://schemas.openxmlformats.org/drawingml/2006/picture">
                   <pic:nvPicPr>
-                    <pic:cNvPr id="1" name=""/>
-                    <pic:cNvPicPr/>
+                    <pic:cNvPr id="5" name="Picture 4">
+                      <a:extLst>
+                        <a:ext uri="{FF2B5EF4-FFF2-40B4-BE49-F238E27FC236}">
+                          <a16:creationId xmlns:a16="http://schemas.microsoft.com/office/drawing/2014/main" id="{5E1A305C-158B-295B-E489-480A523BD936}"/>
+                        </a:ext>
+                      </a:extLst>
+                    </pic:cNvPr>
+                    <pic:cNvPicPr>
+                      <a:picLocks noChangeAspect="1"/>
+                    </pic:cNvPicPr>
                   </pic:nvPicPr>
                   <pic:blipFill>
                     <a:blip r:embed="rId42"/>
@@ -15484,7 +15517,7 @@
                   <pic:spPr>
                     <a:xfrm>
                       <a:off x="0" y="0"/>
-                      <a:ext cx="3954922" cy="3598796"/>
+                      <a:ext cx="3789462" cy="3473107"/>
                     </a:xfrm>
                     <a:prstGeom prst="rect">
                       <a:avLst/>
@@ -16596,14 +16629,18 @@
       <w:r>
         <w:rPr>
           <w:rFonts w:asciiTheme="minorHAnsi" w:hAnsiTheme="minorHAnsi" w:cstheme="minorHAnsi"/>
-          <w:noProof/>
-          <w:lang w:val="el-GR"/>
         </w:rPr>
         <w:drawing>
-          <wp:inline distT="0" distB="0" distL="0" distR="0" wp14:anchorId="3270CA25" wp14:editId="1D057286">
-            <wp:extent cx="3854824" cy="3570174"/>
-            <wp:effectExtent l="0" t="0" r="0" b="0"/>
-            <wp:docPr id="51" name="Picture 51"/>
+          <wp:inline distT="0" distB="0" distL="0" distR="0" wp14:anchorId="1D961DB6" wp14:editId="031D4376">
+            <wp:extent cx="3868271" cy="3554719"/>
+            <wp:effectExtent l="0" t="0" r="0" b="8255"/>
+            <wp:docPr id="53" name="Picture 9">
+              <a:extLst xmlns:a="http://schemas.openxmlformats.org/drawingml/2006/main">
+                <a:ext uri="{FF2B5EF4-FFF2-40B4-BE49-F238E27FC236}">
+                  <a16:creationId xmlns:a16="http://schemas.microsoft.com/office/drawing/2014/main" id="{2A7A0642-64AE-2F33-BF1B-F7DBB3FA6937}"/>
+                </a:ext>
+              </a:extLst>
+            </wp:docPr>
             <wp:cNvGraphicFramePr>
               <a:graphicFrameLocks xmlns:a="http://schemas.openxmlformats.org/drawingml/2006/main" noChangeAspect="1"/>
             </wp:cNvGraphicFramePr>
@@ -16611,8 +16648,16 @@
               <a:graphicData uri="http://schemas.openxmlformats.org/drawingml/2006/picture">
                 <pic:pic xmlns:pic="http://schemas.openxmlformats.org/drawingml/2006/picture">
                   <pic:nvPicPr>
-                    <pic:cNvPr id="1" name=""/>
-                    <pic:cNvPicPr/>
+                    <pic:cNvPr id="10" name="Picture 9">
+                      <a:extLst>
+                        <a:ext uri="{FF2B5EF4-FFF2-40B4-BE49-F238E27FC236}">
+                          <a16:creationId xmlns:a16="http://schemas.microsoft.com/office/drawing/2014/main" id="{2A7A0642-64AE-2F33-BF1B-F7DBB3FA6937}"/>
+                        </a:ext>
+                      </a:extLst>
+                    </pic:cNvPr>
+                    <pic:cNvPicPr>
+                      <a:picLocks noChangeAspect="1"/>
+                    </pic:cNvPicPr>
                   </pic:nvPicPr>
                   <pic:blipFill>
                     <a:blip r:embed="rId45"/>
@@ -16623,7 +16668,7 @@
                   <pic:spPr>
                     <a:xfrm>
                       <a:off x="0" y="0"/>
-                      <a:ext cx="3871658" cy="3585765"/>
+                      <a:ext cx="3888286" cy="3573111"/>
                     </a:xfrm>
                     <a:prstGeom prst="rect">
                       <a:avLst/>
@@ -17503,14 +17548,18 @@
       <w:r>
         <w:rPr>
           <w:rFonts w:asciiTheme="minorHAnsi" w:hAnsiTheme="minorHAnsi" w:cstheme="minorHAnsi"/>
-          <w:noProof/>
-          <w:lang w:val="el-GR"/>
         </w:rPr>
         <w:drawing>
-          <wp:inline distT="0" distB="0" distL="0" distR="0" wp14:anchorId="44CB88E7" wp14:editId="33F7C041">
-            <wp:extent cx="4876800" cy="4451209"/>
-            <wp:effectExtent l="0" t="0" r="0" b="6985"/>
-            <wp:docPr id="29" name="Picture 29"/>
+          <wp:inline distT="0" distB="0" distL="0" distR="0" wp14:anchorId="67F326AF" wp14:editId="09FA07FD">
+            <wp:extent cx="4446494" cy="4019407"/>
+            <wp:effectExtent l="0" t="0" r="0" b="635"/>
+            <wp:docPr id="38" name="Picture 3">
+              <a:extLst xmlns:a="http://schemas.openxmlformats.org/drawingml/2006/main">
+                <a:ext uri="{FF2B5EF4-FFF2-40B4-BE49-F238E27FC236}">
+                  <a16:creationId xmlns:a16="http://schemas.microsoft.com/office/drawing/2014/main" id="{E27E97BB-E3E1-5D4E-4BF4-8D579802C9C6}"/>
+                </a:ext>
+              </a:extLst>
+            </wp:docPr>
             <wp:cNvGraphicFramePr>
               <a:graphicFrameLocks xmlns:a="http://schemas.openxmlformats.org/drawingml/2006/main" noChangeAspect="1"/>
             </wp:cNvGraphicFramePr>
@@ -17518,8 +17567,16 @@
               <a:graphicData uri="http://schemas.openxmlformats.org/drawingml/2006/picture">
                 <pic:pic xmlns:pic="http://schemas.openxmlformats.org/drawingml/2006/picture">
                   <pic:nvPicPr>
-                    <pic:cNvPr id="1" name=""/>
-                    <pic:cNvPicPr/>
+                    <pic:cNvPr id="4" name="Picture 3">
+                      <a:extLst>
+                        <a:ext uri="{FF2B5EF4-FFF2-40B4-BE49-F238E27FC236}">
+                          <a16:creationId xmlns:a16="http://schemas.microsoft.com/office/drawing/2014/main" id="{E27E97BB-E3E1-5D4E-4BF4-8D579802C9C6}"/>
+                        </a:ext>
+                      </a:extLst>
+                    </pic:cNvPr>
+                    <pic:cNvPicPr>
+                      <a:picLocks noChangeAspect="1"/>
+                    </pic:cNvPicPr>
                   </pic:nvPicPr>
                   <pic:blipFill>
                     <a:blip r:embed="rId48"/>
@@ -17530,7 +17587,7 @@
                   <pic:spPr>
                     <a:xfrm>
                       <a:off x="0" y="0"/>
-                      <a:ext cx="4882147" cy="4456090"/>
+                      <a:ext cx="4473913" cy="4044192"/>
                     </a:xfrm>
                     <a:prstGeom prst="rect">
                       <a:avLst/>
@@ -17580,9 +17637,9 @@
           <w:lang w:val="el-GR"/>
         </w:rPr>
         <w:drawing>
-          <wp:inline distT="0" distB="0" distL="0" distR="0" wp14:anchorId="58A689C0" wp14:editId="4EBD31E0">
-            <wp:extent cx="3998259" cy="3142402"/>
-            <wp:effectExtent l="0" t="0" r="2540" b="1270"/>
+          <wp:inline distT="0" distB="0" distL="0" distR="0" wp14:anchorId="58A689C0" wp14:editId="7687A039">
+            <wp:extent cx="4482353" cy="3522873"/>
+            <wp:effectExtent l="0" t="0" r="0" b="1905"/>
             <wp:docPr id="30" name="Picture 30"/>
             <wp:cNvGraphicFramePr>
               <a:graphicFrameLocks xmlns:a="http://schemas.openxmlformats.org/drawingml/2006/main" noChangeAspect="1"/>
@@ -17603,7 +17660,7 @@
                   <pic:spPr>
                     <a:xfrm>
                       <a:off x="0" y="0"/>
-                      <a:ext cx="4013991" cy="3154767"/>
+                      <a:ext cx="4491893" cy="3530371"/>
                     </a:xfrm>
                     <a:prstGeom prst="rect">
                       <a:avLst/>
@@ -17633,6 +17690,7 @@
           <w:rFonts w:asciiTheme="minorHAnsi" w:hAnsiTheme="minorHAnsi" w:cstheme="minorHAnsi"/>
           <w:b/>
           <w:bCs/>
+          <w:lang w:val="el-GR"/>
         </w:rPr>
       </w:pPr>
       <w:r>
@@ -17679,6 +17737,7 @@
         <w:adjustRightInd/>
         <w:rPr>
           <w:rFonts w:asciiTheme="minorHAnsi" w:hAnsiTheme="minorHAnsi" w:cstheme="minorHAnsi"/>
+          <w:lang w:val="el-GR"/>
         </w:rPr>
       </w:pPr>
     </w:p>
@@ -17912,6 +17971,7 @@
       <w:r>
         <w:rPr>
           <w:rFonts w:asciiTheme="minorHAnsi" w:hAnsiTheme="minorHAnsi" w:cstheme="minorHAnsi"/>
+          <w:noProof/>
           <w:lang w:val="el-GR"/>
         </w:rPr>
         <w:drawing>
@@ -18415,6 +18475,7 @@
         <w:adjustRightInd/>
         <w:rPr>
           <w:rFonts w:asciiTheme="minorHAnsi" w:hAnsiTheme="minorHAnsi" w:cstheme="minorHAnsi"/>
+          <w:lang w:val="el-GR"/>
         </w:rPr>
       </w:pPr>
       <w:r>
@@ -18591,6 +18652,7 @@
         <w:adjustRightInd/>
         <w:rPr>
           <w:rFonts w:asciiTheme="minorHAnsi" w:hAnsiTheme="minorHAnsi" w:cstheme="minorHAnsi"/>
+          <w:lang w:val="el-GR"/>
         </w:rPr>
       </w:pPr>
     </w:p>
@@ -18767,6 +18829,7 @@
       <w:r>
         <w:rPr>
           <w:rFonts w:asciiTheme="minorHAnsi" w:hAnsiTheme="minorHAnsi" w:cstheme="minorHAnsi"/>
+          <w:noProof/>
           <w:lang w:val="el-GR"/>
         </w:rPr>
         <w:drawing>
@@ -18837,6 +18900,7 @@
       <w:r>
         <w:rPr>
           <w:rFonts w:asciiTheme="minorHAnsi" w:hAnsiTheme="minorHAnsi" w:cstheme="minorHAnsi"/>
+          <w:noProof/>
           <w:lang w:val="el-GR"/>
         </w:rPr>
         <w:drawing>
@@ -18902,6 +18966,7 @@
       <w:r>
         <w:rPr>
           <w:rFonts w:asciiTheme="minorHAnsi" w:hAnsiTheme="minorHAnsi" w:cstheme="minorHAnsi"/>
+          <w:noProof/>
           <w:lang w:val="el-GR"/>
         </w:rPr>
         <w:drawing>
@@ -18967,6 +19032,7 @@
       <w:r>
         <w:rPr>
           <w:rFonts w:asciiTheme="minorHAnsi" w:hAnsiTheme="minorHAnsi" w:cstheme="minorHAnsi"/>
+          <w:noProof/>
           <w:lang w:val="el-GR"/>
         </w:rPr>
         <w:drawing>
@@ -20056,7 +20122,6 @@
   <w:style w:type="character" w:default="1" w:styleId="DefaultParagraphFont">
     <w:name w:val="Default Paragraph Font"/>
     <w:uiPriority w:val="1"/>
-    <w:semiHidden/>
     <w:unhideWhenUsed/>
   </w:style>
   <w:style w:type="table" w:default="1" w:styleId="TableNormal">

</xml_diff>